<commit_message>
Working Facial Detection Prototype
+ Added python file for face detection with communications to arduino
+ Added .ino file for a blink program that blinks when the computer tells it to
</commit_message>
<xml_diff>
--- a/Coursework 2 Documentation.docx
+++ b/Coursework 2 Documentation.docx
@@ -14,12 +14,52 @@
       <w:r>
         <w:t>Open CV HAAR detection, as the door will typically be in the same place, so lighting conditions shouldn’t change much, and is more accurate. The computational power required</w:t>
       </w:r>
+    </w:p>
+    <w:p/>
+    <w:p>
+      <w:hyperlink r:id="rId6" w:history="1">
+        <w:r>
+          <w:rPr>
+            <w:rStyle w:val="Hyperlink"/>
+          </w:rPr>
+          <w:t>https://www.youtube.com/watch?v=Q8QlNuTUe4M</w:t>
+        </w:r>
+      </w:hyperlink>
+      <w:r>
+        <w:t xml:space="preserve"> </w:t>
+      </w:r>
+    </w:p>
+    <w:p>
+      <w:hyperlink r:id="rId7" w:history="1">
+        <w:r>
+          <w:rPr>
+            <w:rStyle w:val="Hyperlink"/>
+          </w:rPr>
+          <w:t>https://realpython.com/face-detection-in-python-using-a-webcam/</w:t>
+        </w:r>
+      </w:hyperlink>
+      <w:r>
+        <w:t xml:space="preserve"> </w:t>
+      </w:r>
+    </w:p>
+    <w:p>
+      <w:hyperlink r:id="rId8" w:history="1">
+        <w:r>
+          <w:rPr>
+            <w:rStyle w:val="Hyperlink"/>
+          </w:rPr>
+          <w:t>https://docs.opencv.org/3.4.3/d7/d8b/tutorial_py_face_detection.html</w:t>
+        </w:r>
+      </w:hyperlink>
+      <w:r>
+        <w:t xml:space="preserve"> </w:t>
+      </w:r>
       <w:bookmarkStart w:id="0" w:name="_GoBack"/>
       <w:bookmarkEnd w:id="0"/>
     </w:p>
     <w:sectPr>
-      <w:headerReference w:type="default" r:id="rId6"/>
-      <w:footerReference w:type="default" r:id="rId7"/>
+      <w:headerReference w:type="default" r:id="rId9"/>
+      <w:footerReference w:type="default" r:id="rId10"/>
       <w:pgSz w:w="11906" w:h="16838"/>
       <w:pgMar w:top="1440" w:right="1440" w:bottom="1440" w:left="1440" w:header="708" w:footer="708" w:gutter="0"/>
       <w:cols w:space="708"/>
@@ -690,6 +730,29 @@
       <w:szCs w:val="32"/>
     </w:rPr>
   </w:style>
+  <w:style w:type="character" w:styleId="Hyperlink">
+    <w:name w:val="Hyperlink"/>
+    <w:basedOn w:val="DefaultParagraphFont"/>
+    <w:uiPriority w:val="99"/>
+    <w:unhideWhenUsed/>
+    <w:rsid w:val="00310487"/>
+    <w:rPr>
+      <w:color w:val="0563C1" w:themeColor="hyperlink"/>
+      <w:u w:val="single"/>
+    </w:rPr>
+  </w:style>
+  <w:style w:type="character" w:styleId="UnresolvedMention">
+    <w:name w:val="Unresolved Mention"/>
+    <w:basedOn w:val="DefaultParagraphFont"/>
+    <w:uiPriority w:val="99"/>
+    <w:semiHidden/>
+    <w:unhideWhenUsed/>
+    <w:rsid w:val="00310487"/>
+    <w:rPr>
+      <w:color w:val="808080"/>
+      <w:shd w:val="clear" w:color="auto" w:fill="E6E6E6"/>
+    </w:rPr>
+  </w:style>
 </w:styles>
 </file>
 

</xml_diff>